<commit_message>
Update Yazılım Geliştirme Yaşam Döngü ve Modelleri.docx
</commit_message>
<xml_diff>
--- a/Yazılım Geliştirme Yaşam Döngü ve Modelleri.docx
+++ b/Yazılım Geliştirme Yaşam Döngü ve Modelleri.docx
@@ -6373,29 +6373,7 @@
             <w:szCs w:val="20"/>
             <w:u w:val="none"/>
           </w:rPr>
-          <w:t>https://ozmenkahveci</w:t>
-        </w:r>
-        <w:r>
-          <w:rPr>
-            <w:rStyle w:val="Kpr"/>
-            <w:rFonts w:asciiTheme="majorBidi" w:hAnsiTheme="majorBidi" w:cstheme="majorBidi"/>
-            <w:color w:val="auto"/>
-            <w:sz w:val="20"/>
-            <w:szCs w:val="20"/>
-            <w:u w:val="none"/>
-          </w:rPr>
-          <w:t>.</w:t>
-        </w:r>
-        <w:r>
-          <w:rPr>
-            <w:rStyle w:val="Kpr"/>
-            <w:rFonts w:asciiTheme="majorBidi" w:hAnsiTheme="majorBidi" w:cstheme="majorBidi"/>
-            <w:color w:val="auto"/>
-            <w:sz w:val="20"/>
-            <w:szCs w:val="20"/>
-            <w:u w:val="none"/>
-          </w:rPr>
-          <w:t>medium.com/yaz%C4%B1l%C4%B1m-geli%C5%9Ftirme-ya%C5%9Fam-d%C3%B6ng%C3%BC-ve-modelleri-c2dff08c02c7</w:t>
+          <w:t>https://ozmenkahveci.medium.com/yaz%C4%B1l%C4%B1m-geli%C5%9Ftirme-ya%C5%9Fam-d%C3%B6ng%C3%BC-ve-modelleri-c2dff08c02c7</w:t>
         </w:r>
       </w:hyperlink>
     </w:p>
@@ -6406,57 +6384,18 @@
         <w:jc w:val="both"/>
         <w:rPr>
           <w:rFonts w:ascii="Times New Roman" w:hAnsi="Times New Roman" w:cs="Times New Roman"/>
-          <w:b/>
-          <w:bCs/>
-          <w:sz w:val="20"/>
-          <w:szCs w:val="20"/>
-        </w:rPr>
-      </w:pPr>
-      <w:proofErr w:type="spellStart"/>
-      <w:r>
-        <w:rPr>
-          <w:rFonts w:ascii="Times New Roman" w:hAnsi="Times New Roman" w:cs="Times New Roman"/>
-          <w:b/>
-          <w:bCs/>
-          <w:sz w:val="20"/>
-          <w:szCs w:val="20"/>
-        </w:rPr>
-        <w:t>GitHub</w:t>
-      </w:r>
-      <w:proofErr w:type="spellEnd"/>
-    </w:p>
-    <w:p>
-      <w:pPr>
-        <w:widowControl w:val="0"/>
-        <w:spacing w:before="60" w:after="60" w:line="288" w:lineRule="auto"/>
-        <w:jc w:val="both"/>
-        <w:rPr>
-          <w:rFonts w:ascii="Times New Roman" w:hAnsi="Times New Roman" w:cs="Times New Roman"/>
-          <w:sz w:val="20"/>
-          <w:szCs w:val="20"/>
-        </w:rPr>
-      </w:pPr>
-      <w:hyperlink r:id="rId17" w:history="1">
-        <w:r>
-          <w:rPr>
-            <w:rStyle w:val="Kpr"/>
-            <w:rFonts w:ascii="Times New Roman" w:hAnsi="Times New Roman" w:cs="Times New Roman"/>
-            <w:color w:val="auto"/>
-            <w:sz w:val="20"/>
-            <w:szCs w:val="20"/>
-            <w:u w:val="none"/>
-          </w:rPr>
-          <w:t>https://github.com/ozmenkahveci/yazilim_gelistirme/wiki/Yaz%C4%B1l%C4%B1m-Geli%C5%9Ftirme-Ya%C5%9Fam-D%C3%B6ng%C3%BC-ve-Modelleri</w:t>
-        </w:r>
-      </w:hyperlink>
+          <w:sz w:val="20"/>
+          <w:szCs w:val="20"/>
+        </w:rPr>
+      </w:pPr>
     </w:p>
     <w:sectPr>
-      <w:headerReference w:type="even" r:id="rId18"/>
-      <w:headerReference w:type="default" r:id="rId19"/>
-      <w:footerReference w:type="even" r:id="rId20"/>
-      <w:footerReference w:type="default" r:id="rId21"/>
-      <w:headerReference w:type="first" r:id="rId22"/>
-      <w:footerReference w:type="first" r:id="rId23"/>
+      <w:headerReference w:type="even" r:id="rId17"/>
+      <w:headerReference w:type="default" r:id="rId18"/>
+      <w:footerReference w:type="even" r:id="rId19"/>
+      <w:footerReference w:type="default" r:id="rId20"/>
+      <w:headerReference w:type="first" r:id="rId21"/>
+      <w:footerReference w:type="first" r:id="rId22"/>
       <w:pgSz w:w="11906" w:h="16838"/>
       <w:pgMar w:top="1417" w:right="1417" w:bottom="1417" w:left="1417" w:header="708" w:footer="708" w:gutter="0"/>
       <w:cols w:space="708"/>

</xml_diff>